<commit_message>
upload 9.5 both versions
</commit_message>
<xml_diff>
--- a/2018-2019/Horse Fund Balance (2018-2019).docx
+++ b/2018-2019/Horse Fund Balance (2018-2019).docx
@@ -11,6 +11,8 @@
           <w:szCs w:val="40"/>
         </w:rPr>
       </w:pPr>
+      <w:bookmarkStart w:id="0" w:name="_GoBack"/>
+      <w:bookmarkEnd w:id="0"/>
       <w:r>
         <w:rPr>
           <w:b/>
@@ -22,33 +24,28 @@
     </w:p>
     <w:tbl>
       <w:tblPr>
+        <w:tblStyle w:val="3-1"/>
         <w:tblW w:w="5000" w:type="pct"/>
         <w:tblLook w:val="04A0" w:firstRow="1" w:lastRow="0" w:firstColumn="1" w:lastColumn="0" w:noHBand="0" w:noVBand="1"/>
       </w:tblPr>
       <w:tblGrid>
-        <w:gridCol w:w="1252"/>
-        <w:gridCol w:w="1365"/>
-        <w:gridCol w:w="1865"/>
-        <w:gridCol w:w="1934"/>
-        <w:gridCol w:w="1865"/>
-        <w:gridCol w:w="2185"/>
+        <w:gridCol w:w="1250"/>
+        <w:gridCol w:w="1374"/>
+        <w:gridCol w:w="1863"/>
+        <w:gridCol w:w="1932"/>
+        <w:gridCol w:w="1863"/>
+        <w:gridCol w:w="2184"/>
       </w:tblGrid>
       <w:tr>
         <w:trPr>
+          <w:cnfStyle w:val="100000000000" w:firstRow="1" w:lastRow="0" w:firstColumn="0" w:lastColumn="0" w:oddVBand="0" w:evenVBand="0" w:oddHBand="0" w:evenHBand="0" w:firstRowFirstColumn="0" w:firstRowLastColumn="0" w:lastRowFirstColumn="0" w:lastRowLastColumn="0"/>
           <w:trHeight w:val="300"/>
         </w:trPr>
         <w:tc>
           <w:tcPr>
+            <w:cnfStyle w:val="001000000100" w:firstRow="0" w:lastRow="0" w:firstColumn="1" w:lastColumn="0" w:oddVBand="0" w:evenVBand="0" w:oddHBand="0" w:evenHBand="0" w:firstRowFirstColumn="1" w:firstRowLastColumn="0" w:lastRowFirstColumn="0" w:lastRowLastColumn="0"/>
             <w:tcW w:w="598" w:type="pct"/>
-            <w:tcBorders>
-              <w:top w:val="single" w:sz="4" w:space="0" w:color="4F81BD"/>
-              <w:left w:val="nil"/>
-              <w:bottom w:val="single" w:sz="4" w:space="0" w:color="4F81BD"/>
-              <w:right w:val="nil"/>
-            </w:tcBorders>
-            <w:shd w:val="clear" w:color="auto" w:fill="auto"/>
             <w:noWrap/>
-            <w:vAlign w:val="bottom"/>
             <w:hideMark/>
           </w:tcPr>
           <w:p>
@@ -56,8 +53,8 @@
               <w:jc w:val="center"/>
               <w:rPr>
                 <w:rFonts w:ascii="Calibri" w:eastAsia="Times New Roman" w:hAnsi="Calibri"/>
-                <w:b/>
-                <w:bCs/>
+                <w:b w:val="0"/>
+                <w:bCs w:val="0"/>
                 <w:color w:val="000000"/>
                 <w:sz w:val="20"/>
                 <w:szCs w:val="22"/>
@@ -67,8 +64,6 @@
             <w:r>
               <w:rPr>
                 <w:rFonts w:ascii="Calibri" w:eastAsia="Times New Roman" w:hAnsi="Calibri"/>
-                <w:b/>
-                <w:bCs/>
                 <w:color w:val="000000"/>
                 <w:sz w:val="20"/>
                 <w:szCs w:val="22"/>
@@ -81,23 +76,16 @@
         <w:tc>
           <w:tcPr>
             <w:tcW w:w="652" w:type="pct"/>
-            <w:tcBorders>
-              <w:top w:val="single" w:sz="4" w:space="0" w:color="4F81BD"/>
-              <w:left w:val="nil"/>
-              <w:bottom w:val="single" w:sz="4" w:space="0" w:color="4F81BD"/>
-              <w:right w:val="nil"/>
-            </w:tcBorders>
-            <w:shd w:val="clear" w:color="auto" w:fill="auto"/>
             <w:noWrap/>
-            <w:vAlign w:val="bottom"/>
             <w:hideMark/>
           </w:tcPr>
           <w:p>
             <w:pPr>
-              <w:rPr>
-                <w:rFonts w:ascii="Calibri" w:eastAsia="Times New Roman" w:hAnsi="Calibri"/>
-                <w:b/>
-                <w:bCs/>
+              <w:cnfStyle w:val="100000000000" w:firstRow="1" w:lastRow="0" w:firstColumn="0" w:lastColumn="0" w:oddVBand="0" w:evenVBand="0" w:oddHBand="0" w:evenHBand="0" w:firstRowFirstColumn="0" w:firstRowLastColumn="0" w:lastRowFirstColumn="0" w:lastRowLastColumn="0"/>
+              <w:rPr>
+                <w:rFonts w:ascii="Calibri" w:eastAsia="Times New Roman" w:hAnsi="Calibri"/>
+                <w:b w:val="0"/>
+                <w:bCs w:val="0"/>
                 <w:color w:val="000000"/>
                 <w:sz w:val="20"/>
                 <w:szCs w:val="22"/>
@@ -107,8 +95,6 @@
             <w:r>
               <w:rPr>
                 <w:rFonts w:ascii="Calibri" w:eastAsia="Times New Roman" w:hAnsi="Calibri"/>
-                <w:b/>
-                <w:bCs/>
                 <w:color w:val="000000"/>
                 <w:sz w:val="20"/>
                 <w:szCs w:val="22"/>
@@ -121,24 +107,17 @@
         <w:tc>
           <w:tcPr>
             <w:tcW w:w="891" w:type="pct"/>
-            <w:tcBorders>
-              <w:top w:val="single" w:sz="4" w:space="0" w:color="4F81BD"/>
-              <w:left w:val="nil"/>
-              <w:bottom w:val="single" w:sz="4" w:space="0" w:color="4F81BD"/>
-              <w:right w:val="nil"/>
-            </w:tcBorders>
-            <w:shd w:val="clear" w:color="auto" w:fill="auto"/>
             <w:noWrap/>
-            <w:vAlign w:val="bottom"/>
             <w:hideMark/>
           </w:tcPr>
           <w:p>
             <w:pPr>
               <w:jc w:val="center"/>
-              <w:rPr>
-                <w:rFonts w:ascii="Calibri" w:eastAsia="Times New Roman" w:hAnsi="Calibri"/>
-                <w:b/>
-                <w:bCs/>
+              <w:cnfStyle w:val="100000000000" w:firstRow="1" w:lastRow="0" w:firstColumn="0" w:lastColumn="0" w:oddVBand="0" w:evenVBand="0" w:oddHBand="0" w:evenHBand="0" w:firstRowFirstColumn="0" w:firstRowLastColumn="0" w:lastRowFirstColumn="0" w:lastRowLastColumn="0"/>
+              <w:rPr>
+                <w:rFonts w:ascii="Calibri" w:eastAsia="Times New Roman" w:hAnsi="Calibri"/>
+                <w:b w:val="0"/>
+                <w:bCs w:val="0"/>
                 <w:color w:val="000000"/>
                 <w:sz w:val="20"/>
                 <w:szCs w:val="22"/>
@@ -148,8 +127,6 @@
             <w:r>
               <w:rPr>
                 <w:rFonts w:ascii="Calibri" w:eastAsia="Times New Roman" w:hAnsi="Calibri"/>
-                <w:b/>
-                <w:bCs/>
                 <w:color w:val="000000"/>
                 <w:sz w:val="20"/>
                 <w:szCs w:val="22"/>
@@ -162,24 +139,17 @@
         <w:tc>
           <w:tcPr>
             <w:tcW w:w="924" w:type="pct"/>
-            <w:tcBorders>
-              <w:top w:val="single" w:sz="4" w:space="0" w:color="4F81BD"/>
-              <w:left w:val="nil"/>
-              <w:bottom w:val="single" w:sz="4" w:space="0" w:color="4F81BD"/>
-              <w:right w:val="nil"/>
-            </w:tcBorders>
-            <w:shd w:val="clear" w:color="auto" w:fill="auto"/>
             <w:noWrap/>
-            <w:vAlign w:val="bottom"/>
             <w:hideMark/>
           </w:tcPr>
           <w:p>
             <w:pPr>
               <w:jc w:val="center"/>
-              <w:rPr>
-                <w:rFonts w:ascii="Calibri" w:eastAsia="Times New Roman" w:hAnsi="Calibri"/>
-                <w:b/>
-                <w:bCs/>
+              <w:cnfStyle w:val="100000000000" w:firstRow="1" w:lastRow="0" w:firstColumn="0" w:lastColumn="0" w:oddVBand="0" w:evenVBand="0" w:oddHBand="0" w:evenHBand="0" w:firstRowFirstColumn="0" w:firstRowLastColumn="0" w:lastRowFirstColumn="0" w:lastRowLastColumn="0"/>
+              <w:rPr>
+                <w:rFonts w:ascii="Calibri" w:eastAsia="Times New Roman" w:hAnsi="Calibri"/>
+                <w:b w:val="0"/>
+                <w:bCs w:val="0"/>
                 <w:color w:val="000000"/>
                 <w:sz w:val="20"/>
                 <w:szCs w:val="22"/>
@@ -189,8 +159,6 @@
             <w:r>
               <w:rPr>
                 <w:rFonts w:ascii="Calibri" w:eastAsia="Times New Roman" w:hAnsi="Calibri"/>
-                <w:b/>
-                <w:bCs/>
                 <w:color w:val="000000"/>
                 <w:sz w:val="20"/>
                 <w:szCs w:val="22"/>
@@ -203,24 +171,17 @@
         <w:tc>
           <w:tcPr>
             <w:tcW w:w="891" w:type="pct"/>
-            <w:tcBorders>
-              <w:top w:val="single" w:sz="4" w:space="0" w:color="4F81BD"/>
-              <w:left w:val="nil"/>
-              <w:bottom w:val="single" w:sz="4" w:space="0" w:color="4F81BD"/>
-              <w:right w:val="nil"/>
-            </w:tcBorders>
-            <w:shd w:val="clear" w:color="auto" w:fill="auto"/>
             <w:noWrap/>
-            <w:vAlign w:val="bottom"/>
             <w:hideMark/>
           </w:tcPr>
           <w:p>
             <w:pPr>
               <w:jc w:val="center"/>
-              <w:rPr>
-                <w:rFonts w:ascii="Calibri" w:eastAsia="Times New Roman" w:hAnsi="Calibri"/>
-                <w:b/>
-                <w:bCs/>
+              <w:cnfStyle w:val="100000000000" w:firstRow="1" w:lastRow="0" w:firstColumn="0" w:lastColumn="0" w:oddVBand="0" w:evenVBand="0" w:oddHBand="0" w:evenHBand="0" w:firstRowFirstColumn="0" w:firstRowLastColumn="0" w:lastRowFirstColumn="0" w:lastRowLastColumn="0"/>
+              <w:rPr>
+                <w:rFonts w:ascii="Calibri" w:eastAsia="Times New Roman" w:hAnsi="Calibri"/>
+                <w:b w:val="0"/>
+                <w:bCs w:val="0"/>
                 <w:color w:val="000000"/>
                 <w:sz w:val="20"/>
                 <w:szCs w:val="22"/>
@@ -230,8 +191,6 @@
             <w:r>
               <w:rPr>
                 <w:rFonts w:ascii="Calibri" w:eastAsia="Times New Roman" w:hAnsi="Calibri"/>
-                <w:b/>
-                <w:bCs/>
                 <w:color w:val="000000"/>
                 <w:sz w:val="20"/>
                 <w:szCs w:val="22"/>
@@ -244,24 +203,17 @@
         <w:tc>
           <w:tcPr>
             <w:tcW w:w="1044" w:type="pct"/>
-            <w:tcBorders>
-              <w:top w:val="single" w:sz="4" w:space="0" w:color="4F81BD"/>
-              <w:left w:val="nil"/>
-              <w:bottom w:val="single" w:sz="4" w:space="0" w:color="4F81BD"/>
-              <w:right w:val="nil"/>
-            </w:tcBorders>
-            <w:shd w:val="clear" w:color="auto" w:fill="auto"/>
             <w:noWrap/>
-            <w:vAlign w:val="bottom"/>
             <w:hideMark/>
           </w:tcPr>
           <w:p>
             <w:pPr>
               <w:jc w:val="center"/>
-              <w:rPr>
-                <w:rFonts w:ascii="Calibri" w:eastAsia="Times New Roman" w:hAnsi="Calibri"/>
-                <w:b/>
-                <w:bCs/>
+              <w:cnfStyle w:val="100000000000" w:firstRow="1" w:lastRow="0" w:firstColumn="0" w:lastColumn="0" w:oddVBand="0" w:evenVBand="0" w:oddHBand="0" w:evenHBand="0" w:firstRowFirstColumn="0" w:firstRowLastColumn="0" w:lastRowFirstColumn="0" w:lastRowLastColumn="0"/>
+              <w:rPr>
+                <w:rFonts w:ascii="Calibri" w:eastAsia="Times New Roman" w:hAnsi="Calibri"/>
+                <w:b w:val="0"/>
+                <w:bCs w:val="0"/>
                 <w:color w:val="000000"/>
                 <w:sz w:val="20"/>
                 <w:szCs w:val="22"/>
@@ -271,8 +223,6 @@
             <w:r>
               <w:rPr>
                 <w:rFonts w:ascii="Calibri" w:eastAsia="Times New Roman" w:hAnsi="Calibri"/>
-                <w:b/>
-                <w:bCs/>
                 <w:color w:val="000000"/>
                 <w:sz w:val="20"/>
                 <w:szCs w:val="22"/>
@@ -285,20 +235,14 @@
       </w:tr>
       <w:tr>
         <w:trPr>
+          <w:cnfStyle w:val="000000100000" w:firstRow="0" w:lastRow="0" w:firstColumn="0" w:lastColumn="0" w:oddVBand="0" w:evenVBand="0" w:oddHBand="1" w:evenHBand="0" w:firstRowFirstColumn="0" w:firstRowLastColumn="0" w:lastRowFirstColumn="0" w:lastRowLastColumn="0"/>
           <w:trHeight w:val="300"/>
         </w:trPr>
         <w:tc>
           <w:tcPr>
+            <w:cnfStyle w:val="001000000000" w:firstRow="0" w:lastRow="0" w:firstColumn="1" w:lastColumn="0" w:oddVBand="0" w:evenVBand="0" w:oddHBand="0" w:evenHBand="0" w:firstRowFirstColumn="0" w:firstRowLastColumn="0" w:lastRowFirstColumn="0" w:lastRowLastColumn="0"/>
             <w:tcW w:w="598" w:type="pct"/>
-            <w:tcBorders>
-              <w:top w:val="nil"/>
-              <w:left w:val="nil"/>
-              <w:bottom w:val="nil"/>
-              <w:right w:val="nil"/>
-            </w:tcBorders>
-            <w:shd w:val="clear" w:color="DCE6F1" w:fill="DCE6F1"/>
             <w:noWrap/>
-            <w:vAlign w:val="bottom"/>
             <w:hideMark/>
           </w:tcPr>
           <w:p>
@@ -327,19 +271,12 @@
         <w:tc>
           <w:tcPr>
             <w:tcW w:w="652" w:type="pct"/>
-            <w:tcBorders>
-              <w:top w:val="nil"/>
-              <w:left w:val="nil"/>
-              <w:bottom w:val="nil"/>
-              <w:right w:val="nil"/>
-            </w:tcBorders>
-            <w:shd w:val="clear" w:color="DCE6F1" w:fill="DCE6F1"/>
             <w:noWrap/>
-            <w:vAlign w:val="bottom"/>
             <w:hideMark/>
           </w:tcPr>
           <w:p>
             <w:pPr>
+              <w:cnfStyle w:val="000000100000" w:firstRow="0" w:lastRow="0" w:firstColumn="0" w:lastColumn="0" w:oddVBand="0" w:evenVBand="0" w:oddHBand="1" w:evenHBand="0" w:firstRowFirstColumn="0" w:firstRowLastColumn="0" w:lastRowFirstColumn="0" w:lastRowLastColumn="0"/>
               <w:rPr>
                 <w:rFonts w:ascii="Calibri" w:eastAsia="Times New Roman" w:hAnsi="Calibri"/>
                 <w:color w:val="366092"/>
@@ -363,20 +300,13 @@
         <w:tc>
           <w:tcPr>
             <w:tcW w:w="891" w:type="pct"/>
-            <w:tcBorders>
-              <w:top w:val="nil"/>
-              <w:left w:val="nil"/>
-              <w:bottom w:val="nil"/>
-              <w:right w:val="nil"/>
-            </w:tcBorders>
-            <w:shd w:val="clear" w:color="DCE6F1" w:fill="DCE6F1"/>
             <w:noWrap/>
-            <w:vAlign w:val="bottom"/>
             <w:hideMark/>
           </w:tcPr>
           <w:p>
             <w:pPr>
               <w:jc w:val="center"/>
+              <w:cnfStyle w:val="000000100000" w:firstRow="0" w:lastRow="0" w:firstColumn="0" w:lastColumn="0" w:oddVBand="0" w:evenVBand="0" w:oddHBand="1" w:evenHBand="0" w:firstRowFirstColumn="0" w:firstRowLastColumn="0" w:lastRowFirstColumn="0" w:lastRowLastColumn="0"/>
               <w:rPr>
                 <w:rFonts w:ascii="Calibri" w:eastAsia="Times New Roman" w:hAnsi="Calibri"/>
                 <w:color w:val="000000"/>
@@ -400,20 +330,13 @@
         <w:tc>
           <w:tcPr>
             <w:tcW w:w="924" w:type="pct"/>
-            <w:tcBorders>
-              <w:top w:val="nil"/>
-              <w:left w:val="nil"/>
-              <w:bottom w:val="nil"/>
-              <w:right w:val="nil"/>
-            </w:tcBorders>
-            <w:shd w:val="clear" w:color="DCE6F1" w:fill="DCE6F1"/>
             <w:noWrap/>
-            <w:vAlign w:val="bottom"/>
             <w:hideMark/>
           </w:tcPr>
           <w:p>
             <w:pPr>
               <w:jc w:val="center"/>
+              <w:cnfStyle w:val="000000100000" w:firstRow="0" w:lastRow="0" w:firstColumn="0" w:lastColumn="0" w:oddVBand="0" w:evenVBand="0" w:oddHBand="1" w:evenHBand="0" w:firstRowFirstColumn="0" w:firstRowLastColumn="0" w:lastRowFirstColumn="0" w:lastRowLastColumn="0"/>
               <w:rPr>
                 <w:rFonts w:ascii="Calibri" w:eastAsia="Times New Roman" w:hAnsi="Calibri"/>
                 <w:color w:val="000000"/>
@@ -437,20 +360,13 @@
         <w:tc>
           <w:tcPr>
             <w:tcW w:w="891" w:type="pct"/>
-            <w:tcBorders>
-              <w:top w:val="nil"/>
-              <w:left w:val="nil"/>
-              <w:bottom w:val="nil"/>
-              <w:right w:val="nil"/>
-            </w:tcBorders>
-            <w:shd w:val="clear" w:color="DCE6F1" w:fill="DCE6F1"/>
             <w:noWrap/>
-            <w:vAlign w:val="bottom"/>
             <w:hideMark/>
           </w:tcPr>
           <w:p>
             <w:pPr>
               <w:jc w:val="center"/>
+              <w:cnfStyle w:val="000000100000" w:firstRow="0" w:lastRow="0" w:firstColumn="0" w:lastColumn="0" w:oddVBand="0" w:evenVBand="0" w:oddHBand="1" w:evenHBand="0" w:firstRowFirstColumn="0" w:firstRowLastColumn="0" w:lastRowFirstColumn="0" w:lastRowLastColumn="0"/>
               <w:rPr>
                 <w:rFonts w:ascii="Calibri" w:eastAsia="Times New Roman" w:hAnsi="Calibri"/>
                 <w:color w:val="000000"/>
@@ -474,20 +390,13 @@
         <w:tc>
           <w:tcPr>
             <w:tcW w:w="1044" w:type="pct"/>
-            <w:tcBorders>
-              <w:top w:val="nil"/>
-              <w:left w:val="nil"/>
-              <w:bottom w:val="nil"/>
-              <w:right w:val="nil"/>
-            </w:tcBorders>
-            <w:shd w:val="clear" w:color="DCE6F1" w:fill="DCE6F1"/>
             <w:noWrap/>
-            <w:vAlign w:val="bottom"/>
             <w:hideMark/>
           </w:tcPr>
           <w:p>
             <w:pPr>
               <w:jc w:val="center"/>
+              <w:cnfStyle w:val="000000100000" w:firstRow="0" w:lastRow="0" w:firstColumn="0" w:lastColumn="0" w:oddVBand="0" w:evenVBand="0" w:oddHBand="1" w:evenHBand="0" w:firstRowFirstColumn="0" w:firstRowLastColumn="0" w:lastRowFirstColumn="0" w:lastRowLastColumn="0"/>
               <w:rPr>
                 <w:rFonts w:ascii="Calibri" w:eastAsia="Times New Roman" w:hAnsi="Calibri"/>
                 <w:color w:val="000000"/>
@@ -515,16 +424,9 @@
         </w:trPr>
         <w:tc>
           <w:tcPr>
+            <w:cnfStyle w:val="001000000000" w:firstRow="0" w:lastRow="0" w:firstColumn="1" w:lastColumn="0" w:oddVBand="0" w:evenVBand="0" w:oddHBand="0" w:evenHBand="0" w:firstRowFirstColumn="0" w:firstRowLastColumn="0" w:lastRowFirstColumn="0" w:lastRowLastColumn="0"/>
             <w:tcW w:w="598" w:type="pct"/>
-            <w:tcBorders>
-              <w:top w:val="nil"/>
-              <w:left w:val="nil"/>
-              <w:bottom w:val="nil"/>
-              <w:right w:val="nil"/>
-            </w:tcBorders>
-            <w:shd w:val="clear" w:color="DCE6F1" w:fill="DCE6F1"/>
             <w:noWrap/>
-            <w:vAlign w:val="bottom"/>
           </w:tcPr>
           <w:p>
             <w:pPr>
@@ -552,18 +454,11 @@
         <w:tc>
           <w:tcPr>
             <w:tcW w:w="652" w:type="pct"/>
-            <w:tcBorders>
-              <w:top w:val="nil"/>
-              <w:left w:val="nil"/>
-              <w:bottom w:val="nil"/>
-              <w:right w:val="nil"/>
-            </w:tcBorders>
-            <w:shd w:val="clear" w:color="DCE6F1" w:fill="DCE6F1"/>
             <w:noWrap/>
-            <w:vAlign w:val="bottom"/>
           </w:tcPr>
           <w:p>
             <w:pPr>
+              <w:cnfStyle w:val="000000000000" w:firstRow="0" w:lastRow="0" w:firstColumn="0" w:lastColumn="0" w:oddVBand="0" w:evenVBand="0" w:oddHBand="0" w:evenHBand="0" w:firstRowFirstColumn="0" w:firstRowLastColumn="0" w:lastRowFirstColumn="0" w:lastRowLastColumn="0"/>
               <w:rPr>
                 <w:rFonts w:ascii="Calibri" w:eastAsia="Times New Roman" w:hAnsi="Calibri"/>
                 <w:color w:val="366092"/>
@@ -587,19 +482,12 @@
         <w:tc>
           <w:tcPr>
             <w:tcW w:w="891" w:type="pct"/>
-            <w:tcBorders>
-              <w:top w:val="nil"/>
-              <w:left w:val="nil"/>
-              <w:bottom w:val="nil"/>
-              <w:right w:val="nil"/>
-            </w:tcBorders>
-            <w:shd w:val="clear" w:color="DCE6F1" w:fill="DCE6F1"/>
             <w:noWrap/>
-            <w:vAlign w:val="bottom"/>
           </w:tcPr>
           <w:p>
             <w:pPr>
               <w:jc w:val="center"/>
+              <w:cnfStyle w:val="000000000000" w:firstRow="0" w:lastRow="0" w:firstColumn="0" w:lastColumn="0" w:oddVBand="0" w:evenVBand="0" w:oddHBand="0" w:evenHBand="0" w:firstRowFirstColumn="0" w:firstRowLastColumn="0" w:lastRowFirstColumn="0" w:lastRowLastColumn="0"/>
               <w:rPr>
                 <w:rFonts w:ascii="Calibri" w:eastAsia="Times New Roman" w:hAnsi="Calibri"/>
                 <w:color w:val="000000"/>
@@ -618,8 +506,6 @@
               </w:rPr>
               <w:t>HK$940</w:t>
             </w:r>
-            <w:bookmarkStart w:id="0" w:name="_GoBack"/>
-            <w:bookmarkEnd w:id="0"/>
             <w:r>
               <w:rPr>
                 <w:rFonts w:ascii="Calibri" w:eastAsia="Times New Roman" w:hAnsi="Calibri"/>
@@ -635,19 +521,12 @@
         <w:tc>
           <w:tcPr>
             <w:tcW w:w="924" w:type="pct"/>
-            <w:tcBorders>
-              <w:top w:val="nil"/>
-              <w:left w:val="nil"/>
-              <w:bottom w:val="nil"/>
-              <w:right w:val="nil"/>
-            </w:tcBorders>
-            <w:shd w:val="clear" w:color="DCE6F1" w:fill="DCE6F1"/>
             <w:noWrap/>
-            <w:vAlign w:val="bottom"/>
           </w:tcPr>
           <w:p>
             <w:pPr>
               <w:jc w:val="center"/>
+              <w:cnfStyle w:val="000000000000" w:firstRow="0" w:lastRow="0" w:firstColumn="0" w:lastColumn="0" w:oddVBand="0" w:evenVBand="0" w:oddHBand="0" w:evenHBand="0" w:firstRowFirstColumn="0" w:firstRowLastColumn="0" w:lastRowFirstColumn="0" w:lastRowLastColumn="0"/>
               <w:rPr>
                 <w:rFonts w:ascii="Calibri" w:eastAsia="Times New Roman" w:hAnsi="Calibri"/>
                 <w:color w:val="000000"/>
@@ -671,19 +550,12 @@
         <w:tc>
           <w:tcPr>
             <w:tcW w:w="891" w:type="pct"/>
-            <w:tcBorders>
-              <w:top w:val="nil"/>
-              <w:left w:val="nil"/>
-              <w:bottom w:val="nil"/>
-              <w:right w:val="nil"/>
-            </w:tcBorders>
-            <w:shd w:val="clear" w:color="DCE6F1" w:fill="DCE6F1"/>
             <w:noWrap/>
-            <w:vAlign w:val="bottom"/>
           </w:tcPr>
           <w:p>
             <w:pPr>
               <w:jc w:val="center"/>
+              <w:cnfStyle w:val="000000000000" w:firstRow="0" w:lastRow="0" w:firstColumn="0" w:lastColumn="0" w:oddVBand="0" w:evenVBand="0" w:oddHBand="0" w:evenHBand="0" w:firstRowFirstColumn="0" w:firstRowLastColumn="0" w:lastRowFirstColumn="0" w:lastRowLastColumn="0"/>
               <w:rPr>
                 <w:rFonts w:ascii="Calibri" w:eastAsia="Times New Roman" w:hAnsi="Calibri"/>
                 <w:color w:val="000000"/>
@@ -707,19 +579,12 @@
         <w:tc>
           <w:tcPr>
             <w:tcW w:w="1044" w:type="pct"/>
-            <w:tcBorders>
-              <w:top w:val="nil"/>
-              <w:left w:val="nil"/>
-              <w:bottom w:val="nil"/>
-              <w:right w:val="nil"/>
-            </w:tcBorders>
-            <w:shd w:val="clear" w:color="DCE6F1" w:fill="DCE6F1"/>
             <w:noWrap/>
-            <w:vAlign w:val="bottom"/>
           </w:tcPr>
           <w:p>
             <w:pPr>
               <w:jc w:val="center"/>
+              <w:cnfStyle w:val="000000000000" w:firstRow="0" w:lastRow="0" w:firstColumn="0" w:lastColumn="0" w:oddVBand="0" w:evenVBand="0" w:oddHBand="0" w:evenHBand="0" w:firstRowFirstColumn="0" w:firstRowLastColumn="0" w:lastRowFirstColumn="0" w:lastRowLastColumn="0"/>
               <w:rPr>
                 <w:rFonts w:ascii="Calibri" w:eastAsia="Times New Roman" w:hAnsi="Calibri"/>
                 <w:color w:val="000000"/>
@@ -737,6 +602,185 @@
                 <w:lang w:eastAsia="zh-CN" w:bidi="ar-SA"/>
               </w:rPr>
               <w:t xml:space="preserve">HK$1,314,000.00 </w:t>
+            </w:r>
+          </w:p>
+        </w:tc>
+      </w:tr>
+      <w:tr>
+        <w:trPr>
+          <w:cnfStyle w:val="000000100000" w:firstRow="0" w:lastRow="0" w:firstColumn="0" w:lastColumn="0" w:oddVBand="0" w:evenVBand="0" w:oddHBand="1" w:evenHBand="0" w:firstRowFirstColumn="0" w:firstRowLastColumn="0" w:lastRowFirstColumn="0" w:lastRowLastColumn="0"/>
+          <w:trHeight w:val="300"/>
+        </w:trPr>
+        <w:tc>
+          <w:tcPr>
+            <w:cnfStyle w:val="001000000000" w:firstRow="0" w:lastRow="0" w:firstColumn="1" w:lastColumn="0" w:oddVBand="0" w:evenVBand="0" w:oddHBand="0" w:evenHBand="0" w:firstRowFirstColumn="0" w:firstRowLastColumn="0" w:lastRowFirstColumn="0" w:lastRowLastColumn="0"/>
+            <w:tcW w:w="598" w:type="pct"/>
+            <w:noWrap/>
+          </w:tcPr>
+          <w:p>
+            <w:pPr>
+              <w:jc w:val="center"/>
+              <w:rPr>
+                <w:rFonts w:ascii="Calibri" w:eastAsia="Times New Roman" w:hAnsi="Calibri"/>
+                <w:color w:val="366092"/>
+                <w:sz w:val="20"/>
+                <w:szCs w:val="22"/>
+                <w:lang w:eastAsia="zh-CN" w:bidi="ar-SA"/>
+              </w:rPr>
+            </w:pPr>
+            <w:r>
+              <w:rPr>
+                <w:rFonts w:ascii="Calibri" w:eastAsia="Times New Roman" w:hAnsi="Calibri"/>
+                <w:color w:val="366092"/>
+                <w:sz w:val="20"/>
+                <w:szCs w:val="22"/>
+                <w:lang w:eastAsia="zh-CN" w:bidi="ar-SA"/>
+              </w:rPr>
+              <w:t>2018/9/5</w:t>
+            </w:r>
+          </w:p>
+        </w:tc>
+        <w:tc>
+          <w:tcPr>
+            <w:tcW w:w="652" w:type="pct"/>
+            <w:noWrap/>
+          </w:tcPr>
+          <w:p>
+            <w:pPr>
+              <w:cnfStyle w:val="000000100000" w:firstRow="0" w:lastRow="0" w:firstColumn="0" w:lastColumn="0" w:oddVBand="0" w:evenVBand="0" w:oddHBand="1" w:evenHBand="0" w:firstRowFirstColumn="0" w:firstRowLastColumn="0" w:lastRowFirstColumn="0" w:lastRowLastColumn="0"/>
+              <w:rPr>
+                <w:rFonts w:ascii="Calibri" w:eastAsia="Times New Roman" w:hAnsi="Calibri"/>
+                <w:color w:val="366092"/>
+                <w:sz w:val="20"/>
+                <w:szCs w:val="22"/>
+                <w:lang w:eastAsia="zh-CN" w:bidi="ar-SA"/>
+              </w:rPr>
+            </w:pPr>
+            <w:r>
+              <w:rPr>
+                <w:rFonts w:ascii="Calibri" w:eastAsia="Times New Roman" w:hAnsi="Calibri"/>
+                <w:color w:val="366092"/>
+                <w:sz w:val="20"/>
+                <w:szCs w:val="22"/>
+                <w:lang w:eastAsia="zh-CN" w:bidi="ar-SA"/>
+              </w:rPr>
+              <w:t>1P-1Queue-1L</w:t>
+            </w:r>
+          </w:p>
+        </w:tc>
+        <w:tc>
+          <w:tcPr>
+            <w:tcW w:w="891" w:type="pct"/>
+            <w:noWrap/>
+          </w:tcPr>
+          <w:p>
+            <w:pPr>
+              <w:jc w:val="center"/>
+              <w:cnfStyle w:val="000000100000" w:firstRow="0" w:lastRow="0" w:firstColumn="0" w:lastColumn="0" w:oddVBand="0" w:evenVBand="0" w:oddHBand="1" w:evenHBand="0" w:firstRowFirstColumn="0" w:firstRowLastColumn="0" w:lastRowFirstColumn="0" w:lastRowLastColumn="0"/>
+              <w:rPr>
+                <w:rFonts w:ascii="Calibri" w:eastAsia="Times New Roman" w:hAnsi="Calibri"/>
+                <w:color w:val="000000"/>
+                <w:sz w:val="20"/>
+                <w:szCs w:val="22"/>
+                <w:lang w:eastAsia="zh-CN" w:bidi="ar-SA"/>
+              </w:rPr>
+            </w:pPr>
+            <w:r>
+              <w:rPr>
+                <w:rFonts w:ascii="Calibri" w:eastAsia="Times New Roman" w:hAnsi="Calibri"/>
+                <w:color w:val="000000"/>
+                <w:sz w:val="20"/>
+                <w:szCs w:val="22"/>
+                <w:lang w:eastAsia="zh-CN" w:bidi="ar-SA"/>
+              </w:rPr>
+              <w:t xml:space="preserve">HK$1,080,000.00 </w:t>
+            </w:r>
+          </w:p>
+        </w:tc>
+        <w:tc>
+          <w:tcPr>
+            <w:tcW w:w="924" w:type="pct"/>
+            <w:noWrap/>
+          </w:tcPr>
+          <w:p>
+            <w:pPr>
+              <w:jc w:val="center"/>
+              <w:cnfStyle w:val="000000100000" w:firstRow="0" w:lastRow="0" w:firstColumn="0" w:lastColumn="0" w:oddVBand="0" w:evenVBand="0" w:oddHBand="1" w:evenHBand="0" w:firstRowFirstColumn="0" w:firstRowLastColumn="0" w:lastRowFirstColumn="0" w:lastRowLastColumn="0"/>
+              <w:rPr>
+                <w:rFonts w:ascii="Calibri" w:eastAsia="Times New Roman" w:hAnsi="Calibri"/>
+                <w:color w:val="000000"/>
+                <w:sz w:val="20"/>
+                <w:szCs w:val="22"/>
+                <w:lang w:eastAsia="zh-CN" w:bidi="ar-SA"/>
+              </w:rPr>
+            </w:pPr>
+            <w:r>
+              <w:rPr>
+                <w:rFonts w:ascii="Calibri" w:eastAsia="Times New Roman" w:hAnsi="Calibri"/>
+                <w:color w:val="000000"/>
+                <w:sz w:val="20"/>
+                <w:szCs w:val="22"/>
+                <w:lang w:eastAsia="zh-CN" w:bidi="ar-SA"/>
+              </w:rPr>
+              <w:t xml:space="preserve">HK$1,080,000.00 </w:t>
+            </w:r>
+          </w:p>
+        </w:tc>
+        <w:tc>
+          <w:tcPr>
+            <w:tcW w:w="891" w:type="pct"/>
+            <w:noWrap/>
+          </w:tcPr>
+          <w:p>
+            <w:pPr>
+              <w:jc w:val="center"/>
+              <w:cnfStyle w:val="000000100000" w:firstRow="0" w:lastRow="0" w:firstColumn="0" w:lastColumn="0" w:oddVBand="0" w:evenVBand="0" w:oddHBand="1" w:evenHBand="0" w:firstRowFirstColumn="0" w:firstRowLastColumn="0" w:lastRowFirstColumn="0" w:lastRowLastColumn="0"/>
+              <w:rPr>
+                <w:rFonts w:ascii="Calibri" w:eastAsia="Times New Roman" w:hAnsi="Calibri"/>
+                <w:color w:val="000000"/>
+                <w:sz w:val="20"/>
+                <w:szCs w:val="22"/>
+                <w:lang w:eastAsia="zh-CN" w:bidi="ar-SA"/>
+              </w:rPr>
+            </w:pPr>
+            <w:r>
+              <w:rPr>
+                <w:rFonts w:ascii="Calibri" w:eastAsia="Times New Roman" w:hAnsi="Calibri"/>
+                <w:color w:val="000000"/>
+                <w:sz w:val="20"/>
+                <w:szCs w:val="22"/>
+                <w:lang w:eastAsia="zh-CN" w:bidi="ar-SA"/>
+              </w:rPr>
+              <w:t xml:space="preserve">HK$1,156,750.00 </w:t>
+            </w:r>
+          </w:p>
+        </w:tc>
+        <w:tc>
+          <w:tcPr>
+            <w:tcW w:w="1044" w:type="pct"/>
+            <w:noWrap/>
+          </w:tcPr>
+          <w:p>
+            <w:pPr>
+              <w:jc w:val="center"/>
+              <w:cnfStyle w:val="000000100000" w:firstRow="0" w:lastRow="0" w:firstColumn="0" w:lastColumn="0" w:oddVBand="0" w:evenVBand="0" w:oddHBand="1" w:evenHBand="0" w:firstRowFirstColumn="0" w:firstRowLastColumn="0" w:lastRowFirstColumn="0" w:lastRowLastColumn="0"/>
+              <w:rPr>
+                <w:rFonts w:ascii="Calibri" w:eastAsia="Times New Roman" w:hAnsi="Calibri"/>
+                <w:color w:val="000000"/>
+                <w:sz w:val="20"/>
+                <w:szCs w:val="22"/>
+                <w:lang w:eastAsia="zh-CN" w:bidi="ar-SA"/>
+              </w:rPr>
+            </w:pPr>
+            <w:r>
+              <w:rPr>
+                <w:rFonts w:ascii="Calibri" w:eastAsia="Times New Roman" w:hAnsi="Calibri"/>
+                <w:color w:val="000000"/>
+                <w:sz w:val="20"/>
+                <w:szCs w:val="22"/>
+                <w:lang w:eastAsia="zh-CN" w:bidi="ar-SA"/>
+              </w:rPr>
+              <w:t xml:space="preserve">HK$2,470,750.00 </w:t>
             </w:r>
           </w:p>
         </w:tc>
@@ -1942,6 +1986,265 @@
       <w:szCs w:val="18"/>
     </w:rPr>
   </w:style>
+  <w:style w:type="table" w:styleId="7-1">
+    <w:name w:val="List Table 7 Colorful Accent 1"/>
+    <w:basedOn w:val="a1"/>
+    <w:uiPriority w:val="52"/>
+    <w:rsid w:val="00497A47"/>
+    <w:pPr>
+      <w:spacing w:after="0" w:line="240" w:lineRule="auto"/>
+    </w:pPr>
+    <w:rPr>
+      <w:color w:val="365F91" w:themeColor="accent1" w:themeShade="BF"/>
+    </w:rPr>
+    <w:tblPr>
+      <w:tblStyleRowBandSize w:val="1"/>
+      <w:tblStyleColBandSize w:val="1"/>
+    </w:tblPr>
+    <w:tblStylePr w:type="firstRow">
+      <w:rPr>
+        <w:rFonts w:asciiTheme="majorHAnsi" w:eastAsiaTheme="majorEastAsia" w:hAnsiTheme="majorHAnsi" w:cstheme="majorBidi"/>
+        <w:i/>
+        <w:iCs/>
+        <w:sz w:val="26"/>
+      </w:rPr>
+      <w:tblPr/>
+      <w:tcPr>
+        <w:tcBorders>
+          <w:bottom w:val="single" w:sz="4" w:space="0" w:color="4F81BD" w:themeColor="accent1"/>
+        </w:tcBorders>
+        <w:shd w:val="clear" w:color="auto" w:fill="FFFFFF" w:themeFill="background1"/>
+      </w:tcPr>
+    </w:tblStylePr>
+    <w:tblStylePr w:type="lastRow">
+      <w:rPr>
+        <w:rFonts w:asciiTheme="majorHAnsi" w:eastAsiaTheme="majorEastAsia" w:hAnsiTheme="majorHAnsi" w:cstheme="majorBidi"/>
+        <w:i/>
+        <w:iCs/>
+        <w:sz w:val="26"/>
+      </w:rPr>
+      <w:tblPr/>
+      <w:tcPr>
+        <w:tcBorders>
+          <w:top w:val="single" w:sz="4" w:space="0" w:color="4F81BD" w:themeColor="accent1"/>
+        </w:tcBorders>
+        <w:shd w:val="clear" w:color="auto" w:fill="FFFFFF" w:themeFill="background1"/>
+      </w:tcPr>
+    </w:tblStylePr>
+    <w:tblStylePr w:type="firstCol">
+      <w:pPr>
+        <w:jc w:val="right"/>
+      </w:pPr>
+      <w:rPr>
+        <w:rFonts w:asciiTheme="majorHAnsi" w:eastAsiaTheme="majorEastAsia" w:hAnsiTheme="majorHAnsi" w:cstheme="majorBidi"/>
+        <w:i/>
+        <w:iCs/>
+        <w:sz w:val="26"/>
+      </w:rPr>
+      <w:tblPr/>
+      <w:tcPr>
+        <w:tcBorders>
+          <w:right w:val="single" w:sz="4" w:space="0" w:color="4F81BD" w:themeColor="accent1"/>
+        </w:tcBorders>
+        <w:shd w:val="clear" w:color="auto" w:fill="FFFFFF" w:themeFill="background1"/>
+      </w:tcPr>
+    </w:tblStylePr>
+    <w:tblStylePr w:type="lastCol">
+      <w:rPr>
+        <w:rFonts w:asciiTheme="majorHAnsi" w:eastAsiaTheme="majorEastAsia" w:hAnsiTheme="majorHAnsi" w:cstheme="majorBidi"/>
+        <w:i/>
+        <w:iCs/>
+        <w:sz w:val="26"/>
+      </w:rPr>
+      <w:tblPr/>
+      <w:tcPr>
+        <w:tcBorders>
+          <w:left w:val="single" w:sz="4" w:space="0" w:color="4F81BD" w:themeColor="accent1"/>
+        </w:tcBorders>
+        <w:shd w:val="clear" w:color="auto" w:fill="FFFFFF" w:themeFill="background1"/>
+      </w:tcPr>
+    </w:tblStylePr>
+    <w:tblStylePr w:type="band1Vert">
+      <w:tblPr/>
+      <w:tcPr>
+        <w:shd w:val="clear" w:color="auto" w:fill="DBE5F1" w:themeFill="accent1" w:themeFillTint="33"/>
+      </w:tcPr>
+    </w:tblStylePr>
+    <w:tblStylePr w:type="band1Horz">
+      <w:tblPr/>
+      <w:tcPr>
+        <w:shd w:val="clear" w:color="auto" w:fill="DBE5F1" w:themeFill="accent1" w:themeFillTint="33"/>
+      </w:tcPr>
+    </w:tblStylePr>
+    <w:tblStylePr w:type="neCell">
+      <w:tblPr/>
+      <w:tcPr>
+        <w:tcBorders>
+          <w:left w:val="nil"/>
+        </w:tcBorders>
+      </w:tcPr>
+    </w:tblStylePr>
+    <w:tblStylePr w:type="nwCell">
+      <w:tblPr/>
+      <w:tcPr>
+        <w:tcBorders>
+          <w:right w:val="nil"/>
+        </w:tcBorders>
+      </w:tcPr>
+    </w:tblStylePr>
+    <w:tblStylePr w:type="seCell">
+      <w:tblPr/>
+      <w:tcPr>
+        <w:tcBorders>
+          <w:left w:val="nil"/>
+        </w:tcBorders>
+      </w:tcPr>
+    </w:tblStylePr>
+    <w:tblStylePr w:type="swCell">
+      <w:tblPr/>
+      <w:tcPr>
+        <w:tcBorders>
+          <w:right w:val="nil"/>
+        </w:tcBorders>
+      </w:tcPr>
+    </w:tblStylePr>
+  </w:style>
+  <w:style w:type="table" w:styleId="3-1">
+    <w:name w:val="Grid Table 3 Accent 1"/>
+    <w:basedOn w:val="a1"/>
+    <w:uiPriority w:val="48"/>
+    <w:rsid w:val="00497A47"/>
+    <w:pPr>
+      <w:spacing w:after="0" w:line="240" w:lineRule="auto"/>
+    </w:pPr>
+    <w:tblPr>
+      <w:tblStyleRowBandSize w:val="1"/>
+      <w:tblStyleColBandSize w:val="1"/>
+      <w:tblBorders>
+        <w:top w:val="single" w:sz="4" w:space="0" w:color="95B3D7" w:themeColor="accent1" w:themeTint="99"/>
+        <w:left w:val="single" w:sz="4" w:space="0" w:color="95B3D7" w:themeColor="accent1" w:themeTint="99"/>
+        <w:bottom w:val="single" w:sz="4" w:space="0" w:color="95B3D7" w:themeColor="accent1" w:themeTint="99"/>
+        <w:right w:val="single" w:sz="4" w:space="0" w:color="95B3D7" w:themeColor="accent1" w:themeTint="99"/>
+        <w:insideH w:val="single" w:sz="4" w:space="0" w:color="95B3D7" w:themeColor="accent1" w:themeTint="99"/>
+        <w:insideV w:val="single" w:sz="4" w:space="0" w:color="95B3D7" w:themeColor="accent1" w:themeTint="99"/>
+      </w:tblBorders>
+    </w:tblPr>
+    <w:tblStylePr w:type="firstRow">
+      <w:rPr>
+        <w:b/>
+        <w:bCs/>
+      </w:rPr>
+      <w:tblPr/>
+      <w:tcPr>
+        <w:tcBorders>
+          <w:top w:val="nil"/>
+          <w:left w:val="nil"/>
+          <w:right w:val="nil"/>
+          <w:insideH w:val="nil"/>
+          <w:insideV w:val="nil"/>
+        </w:tcBorders>
+        <w:shd w:val="clear" w:color="auto" w:fill="FFFFFF" w:themeFill="background1"/>
+      </w:tcPr>
+    </w:tblStylePr>
+    <w:tblStylePr w:type="lastRow">
+      <w:rPr>
+        <w:b/>
+        <w:bCs/>
+      </w:rPr>
+      <w:tblPr/>
+      <w:tcPr>
+        <w:tcBorders>
+          <w:left w:val="nil"/>
+          <w:bottom w:val="nil"/>
+          <w:right w:val="nil"/>
+          <w:insideH w:val="nil"/>
+          <w:insideV w:val="nil"/>
+        </w:tcBorders>
+        <w:shd w:val="clear" w:color="auto" w:fill="FFFFFF" w:themeFill="background1"/>
+      </w:tcPr>
+    </w:tblStylePr>
+    <w:tblStylePr w:type="firstCol">
+      <w:pPr>
+        <w:jc w:val="right"/>
+      </w:pPr>
+      <w:rPr>
+        <w:i/>
+        <w:iCs/>
+      </w:rPr>
+      <w:tblPr/>
+      <w:tcPr>
+        <w:tcBorders>
+          <w:top w:val="nil"/>
+          <w:left w:val="nil"/>
+          <w:bottom w:val="nil"/>
+          <w:insideH w:val="nil"/>
+          <w:insideV w:val="nil"/>
+        </w:tcBorders>
+        <w:shd w:val="clear" w:color="auto" w:fill="FFFFFF" w:themeFill="background1"/>
+      </w:tcPr>
+    </w:tblStylePr>
+    <w:tblStylePr w:type="lastCol">
+      <w:rPr>
+        <w:i/>
+        <w:iCs/>
+      </w:rPr>
+      <w:tblPr/>
+      <w:tcPr>
+        <w:tcBorders>
+          <w:top w:val="nil"/>
+          <w:bottom w:val="nil"/>
+          <w:right w:val="nil"/>
+          <w:insideH w:val="nil"/>
+          <w:insideV w:val="nil"/>
+        </w:tcBorders>
+        <w:shd w:val="clear" w:color="auto" w:fill="FFFFFF" w:themeFill="background1"/>
+      </w:tcPr>
+    </w:tblStylePr>
+    <w:tblStylePr w:type="band1Vert">
+      <w:tblPr/>
+      <w:tcPr>
+        <w:shd w:val="clear" w:color="auto" w:fill="DBE5F1" w:themeFill="accent1" w:themeFillTint="33"/>
+      </w:tcPr>
+    </w:tblStylePr>
+    <w:tblStylePr w:type="band1Horz">
+      <w:tblPr/>
+      <w:tcPr>
+        <w:shd w:val="clear" w:color="auto" w:fill="DBE5F1" w:themeFill="accent1" w:themeFillTint="33"/>
+      </w:tcPr>
+    </w:tblStylePr>
+    <w:tblStylePr w:type="neCell">
+      <w:tblPr/>
+      <w:tcPr>
+        <w:tcBorders>
+          <w:bottom w:val="single" w:sz="4" w:space="0" w:color="95B3D7" w:themeColor="accent1" w:themeTint="99"/>
+        </w:tcBorders>
+      </w:tcPr>
+    </w:tblStylePr>
+    <w:tblStylePr w:type="nwCell">
+      <w:tblPr/>
+      <w:tcPr>
+        <w:tcBorders>
+          <w:bottom w:val="single" w:sz="4" w:space="0" w:color="95B3D7" w:themeColor="accent1" w:themeTint="99"/>
+        </w:tcBorders>
+      </w:tcPr>
+    </w:tblStylePr>
+    <w:tblStylePr w:type="seCell">
+      <w:tblPr/>
+      <w:tcPr>
+        <w:tcBorders>
+          <w:top w:val="single" w:sz="4" w:space="0" w:color="95B3D7" w:themeColor="accent1" w:themeTint="99"/>
+        </w:tcBorders>
+      </w:tcPr>
+    </w:tblStylePr>
+    <w:tblStylePr w:type="swCell">
+      <w:tblPr/>
+      <w:tcPr>
+        <w:tcBorders>
+          <w:top w:val="single" w:sz="4" w:space="0" w:color="95B3D7" w:themeColor="accent1" w:themeTint="99"/>
+        </w:tcBorders>
+      </w:tcPr>
+    </w:tblStylePr>
+  </w:style>
 </w:styles>
 </file>
 

</xml_diff>